<commit_message>
docs(thesis): expand implementation plan from 7 to 14 detailed steps
Section 4 "Kế hoạch thực hiện đề tài" was too sparse with only 7 high-level
rows. Expanded to 14 granular steps with specific deliverables:

- Phase 1 (2 steps): Research & analysis → competitor analysis, use case modeling
- Phase 2 (2 steps): System design → architecture diagrams, ERD, API specs
- Phase 3 (3 steps): KiteHub → auth, tenant management, admin dashboard
- Phase 4 (3 steps): KiteClass core → services, cross-service auth, AI agent
- Phase 5 (1 step): Expand services → Parent, Gamification, Forum
- Phase 6 (2 steps): Testing & deployment → unit/integration tests, load testing
- Phase 7 (1 step): Documentation → thesis report, slides, demo

Each row now includes specific technologies and deliverables in "Ghi chú" column
(e.g., "JWT, RBAC, Spring Security", "JUnit, Mockito, Testcontainers").

Co-Authored-By: Claude Sonnet 4.5 <noreply@anthropic.com>
</commit_message>
<xml_diff>
--- a/documents/word-reports/de-cuong-datn/DE_CUONG_DATN.docx
+++ b/documents/word-reports/de-cuong-datn/DE_CUONG_DATN.docx
@@ -1580,7 +1580,7 @@
                 <w:sz w:val="24"/>
                 <w:u w:val="none"/>
               </w:rPr>
-              <w:t>Nghiên cứu tài liệu, tổng quan đề tài</w:t>
+              <w:t>Nghiên cứu công nghệ, phân tích đối thủ cạnh tranh</w:t>
             </w:r>
           </w:p>
         </w:tc>
@@ -1600,7 +1600,7 @@
                 <w:sz w:val="24"/>
                 <w:u w:val="none"/>
               </w:rPr>
-              <w:t>01/02 – 21/02/2026</w:t>
+              <w:t>01/02 – 14/02/2026</w:t>
             </w:r>
           </w:p>
         </w:tc>
@@ -1620,6 +1620,7 @@
                 <w:sz w:val="24"/>
                 <w:u w:val="none"/>
               </w:rPr>
+              <w:t>BeeClass, Udemy, technology stack</w:t>
             </w:r>
           </w:p>
         </w:tc>
@@ -1658,7 +1659,7 @@
                 <w:sz w:val="24"/>
                 <w:u w:val="none"/>
               </w:rPr>
-              <w:t>Phân tích yêu cầu, thiết kế hệ thống</w:t>
+              <w:t>Phân tích yêu cầu nghiệp vụ, use case modeling</w:t>
             </w:r>
           </w:p>
         </w:tc>
@@ -1678,7 +1679,7 @@
                 <w:sz w:val="24"/>
                 <w:u w:val="none"/>
               </w:rPr>
-              <w:t>22/02 – 07/03/2026</w:t>
+              <w:t>15/02 – 21/02/2026</w:t>
             </w:r>
           </w:p>
         </w:tc>
@@ -1698,7 +1699,7 @@
                 <w:sz w:val="24"/>
                 <w:u w:val="none"/>
               </w:rPr>
-              <w:t>UML, ERD</w:t>
+              <w:t>214 use cases, user stories</w:t>
             </w:r>
           </w:p>
         </w:tc>
@@ -1737,7 +1738,7 @@
                 <w:sz w:val="24"/>
                 <w:u w:val="none"/>
               </w:rPr>
-              <w:t>Xây dựng KiteHub Platform</w:t>
+              <w:t>Thiết kế kiến trúc hệ thống (Hybrid Architecture)</w:t>
             </w:r>
           </w:p>
         </w:tc>
@@ -1757,7 +1758,7 @@
                 <w:sz w:val="24"/>
                 <w:u w:val="none"/>
               </w:rPr>
-              <w:t>08/03 – 28/03/2026</w:t>
+              <w:t>22/02 – 28/02/2026</w:t>
             </w:r>
           </w:p>
         </w:tc>
@@ -1777,7 +1778,7 @@
                 <w:sz w:val="24"/>
                 <w:u w:val="none"/>
               </w:rPr>
-              <w:t>Phase 1</w:t>
+              <w:t>PlantUML diagrams, ADR</w:t>
             </w:r>
           </w:p>
         </w:tc>
@@ -1816,7 +1817,7 @@
                 <w:sz w:val="24"/>
                 <w:u w:val="none"/>
               </w:rPr>
-              <w:t>Xây dựng KiteClass Core Services</w:t>
+              <w:t>Thiết kế database schema &amp; API specification</w:t>
             </w:r>
           </w:p>
         </w:tc>
@@ -1836,7 +1837,7 @@
                 <w:sz w:val="24"/>
                 <w:u w:val="none"/>
               </w:rPr>
-              <w:t>29/03 – 25/04/2026</w:t>
+              <w:t>01/03 – 07/03/2026</w:t>
             </w:r>
           </w:p>
         </w:tc>
@@ -1856,7 +1857,7 @@
                 <w:sz w:val="24"/>
                 <w:u w:val="none"/>
               </w:rPr>
-              <w:t>Phase 2</w:t>
+              <w:t>ERD, Swagger/OpenAPI</w:t>
             </w:r>
           </w:p>
         </w:tc>
@@ -1895,7 +1896,481 @@
                 <w:sz w:val="24"/>
                 <w:u w:val="none"/>
               </w:rPr>
-              <w:t>Phát triển AI Agent &amp; Auto-provisioning</w:t>
+              <w:t>Xây dựng Authentication &amp; Authorization module</w:t>
+            </w:r>
+          </w:p>
+        </w:tc>
+        <w:tc>
+          <w:tcPr>
+            <w:tcW w:type="dxa" w:w="2422"/>
+          </w:tcPr>
+          <w:p>
+            <w:pPr>
+              <w:jc w:val="center"/>
+            </w:pPr>
+            <w:r>
+              <w:rPr>
+                <w:rFonts w:ascii="Times New Roman" w:hAnsi="Times New Roman" w:eastAsia="Times New Roman" w:cs="Times New Roman"/>
+                <w:b w:val="0"/>
+                <w:i w:val="0"/>
+                <w:sz w:val="24"/>
+                <w:u w:val="none"/>
+              </w:rPr>
+              <w:t>08/03 – 14/03/2026</w:t>
+            </w:r>
+          </w:p>
+        </w:tc>
+        <w:tc>
+          <w:tcPr>
+            <w:tcW w:type="dxa" w:w="2422"/>
+          </w:tcPr>
+          <w:p>
+            <w:pPr>
+              <w:jc w:val="center"/>
+            </w:pPr>
+            <w:r>
+              <w:rPr>
+                <w:rFonts w:ascii="Times New Roman" w:hAnsi="Times New Roman" w:eastAsia="Times New Roman" w:cs="Times New Roman"/>
+                <w:b w:val="0"/>
+                <w:i w:val="0"/>
+                <w:sz w:val="24"/>
+                <w:u w:val="none"/>
+              </w:rPr>
+              <w:t>JWT, RBAC, Spring Security</w:t>
+            </w:r>
+          </w:p>
+        </w:tc>
+      </w:tr>
+      <w:tr>
+        <w:tc>
+          <w:tcPr>
+            <w:tcW w:type="dxa" w:w="2422"/>
+          </w:tcPr>
+          <w:p>
+            <w:pPr>
+              <w:jc w:val="center"/>
+            </w:pPr>
+            <w:r>
+              <w:rPr>
+                <w:rFonts w:ascii="Times New Roman" w:hAnsi="Times New Roman" w:eastAsia="Times New Roman" w:cs="Times New Roman"/>
+                <w:b w:val="0"/>
+                <w:i w:val="0"/>
+                <w:sz w:val="24"/>
+                <w:u w:val="none"/>
+              </w:rPr>
+              <w:t>6</w:t>
+            </w:r>
+          </w:p>
+        </w:tc>
+        <w:tc>
+          <w:tcPr>
+            <w:tcW w:type="dxa" w:w="2422"/>
+          </w:tcPr>
+          <w:p>
+            <w:r>
+              <w:rPr>
+                <w:rFonts w:ascii="Times New Roman" w:hAnsi="Times New Roman" w:eastAsia="Times New Roman" w:cs="Times New Roman"/>
+                <w:b w:val="0"/>
+                <w:i w:val="0"/>
+                <w:sz w:val="24"/>
+                <w:u w:val="none"/>
+              </w:rPr>
+              <w:t>Xây dựng Tenant Management &amp; Billing System</w:t>
+            </w:r>
+          </w:p>
+        </w:tc>
+        <w:tc>
+          <w:tcPr>
+            <w:tcW w:type="dxa" w:w="2422"/>
+          </w:tcPr>
+          <w:p>
+            <w:pPr>
+              <w:jc w:val="center"/>
+            </w:pPr>
+            <w:r>
+              <w:rPr>
+                <w:rFonts w:ascii="Times New Roman" w:hAnsi="Times New Roman" w:eastAsia="Times New Roman" w:cs="Times New Roman"/>
+                <w:b w:val="0"/>
+                <w:i w:val="0"/>
+                <w:sz w:val="24"/>
+                <w:u w:val="none"/>
+              </w:rPr>
+              <w:t>15/03 – 21/03/2026</w:t>
+            </w:r>
+          </w:p>
+        </w:tc>
+        <w:tc>
+          <w:tcPr>
+            <w:tcW w:type="dxa" w:w="2422"/>
+          </w:tcPr>
+          <w:p>
+            <w:pPr>
+              <w:jc w:val="center"/>
+            </w:pPr>
+            <w:r>
+              <w:rPr>
+                <w:rFonts w:ascii="Times New Roman" w:hAnsi="Times New Roman" w:eastAsia="Times New Roman" w:cs="Times New Roman"/>
+                <w:b w:val="0"/>
+                <w:i w:val="0"/>
+                <w:sz w:val="24"/>
+                <w:u w:val="none"/>
+              </w:rPr>
+              <w:t>Multi-tenant, VietQR payment</w:t>
+            </w:r>
+          </w:p>
+        </w:tc>
+      </w:tr>
+      <w:tr>
+        <w:tc>
+          <w:tcPr>
+            <w:tcW w:type="dxa" w:w="2422"/>
+          </w:tcPr>
+          <w:p>
+            <w:pPr>
+              <w:jc w:val="center"/>
+            </w:pPr>
+            <w:r>
+              <w:rPr>
+                <w:rFonts w:ascii="Times New Roman" w:hAnsi="Times New Roman" w:eastAsia="Times New Roman" w:cs="Times New Roman"/>
+                <w:b w:val="0"/>
+                <w:i w:val="0"/>
+                <w:sz w:val="24"/>
+                <w:u w:val="none"/>
+              </w:rPr>
+              <w:t>7</w:t>
+            </w:r>
+          </w:p>
+        </w:tc>
+        <w:tc>
+          <w:tcPr>
+            <w:tcW w:type="dxa" w:w="2422"/>
+          </w:tcPr>
+          <w:p>
+            <w:r>
+              <w:rPr>
+                <w:rFonts w:ascii="Times New Roman" w:hAnsi="Times New Roman" w:eastAsia="Times New Roman" w:cs="Times New Roman"/>
+                <w:b w:val="0"/>
+                <w:i w:val="0"/>
+                <w:sz w:val="24"/>
+                <w:u w:val="none"/>
+              </w:rPr>
+              <w:t>Xây dựng Admin Dashboard &amp; Auto-provisioning</w:t>
+            </w:r>
+          </w:p>
+        </w:tc>
+        <w:tc>
+          <w:tcPr>
+            <w:tcW w:type="dxa" w:w="2422"/>
+          </w:tcPr>
+          <w:p>
+            <w:pPr>
+              <w:jc w:val="center"/>
+            </w:pPr>
+            <w:r>
+              <w:rPr>
+                <w:rFonts w:ascii="Times New Roman" w:hAnsi="Times New Roman" w:eastAsia="Times New Roman" w:cs="Times New Roman"/>
+                <w:b w:val="0"/>
+                <w:i w:val="0"/>
+                <w:sz w:val="24"/>
+                <w:u w:val="none"/>
+              </w:rPr>
+              <w:t>22/03 – 28/03/2026</w:t>
+            </w:r>
+          </w:p>
+        </w:tc>
+        <w:tc>
+          <w:tcPr>
+            <w:tcW w:type="dxa" w:w="2422"/>
+          </w:tcPr>
+          <w:p>
+            <w:pPr>
+              <w:jc w:val="center"/>
+            </w:pPr>
+            <w:r>
+              <w:rPr>
+                <w:rFonts w:ascii="Times New Roman" w:hAnsi="Times New Roman" w:eastAsia="Times New Roman" w:cs="Times New Roman"/>
+                <w:b w:val="0"/>
+                <w:i w:val="0"/>
+                <w:sz w:val="24"/>
+                <w:u w:val="none"/>
+              </w:rPr>
+              <w:t>Next.js, K8s API integration</w:t>
+            </w:r>
+          </w:p>
+        </w:tc>
+      </w:tr>
+      <w:tr>
+        <w:tc>
+          <w:tcPr>
+            <w:tcW w:type="dxa" w:w="2422"/>
+          </w:tcPr>
+          <w:p>
+            <w:pPr>
+              <w:jc w:val="center"/>
+            </w:pPr>
+            <w:r>
+              <w:rPr>
+                <w:rFonts w:ascii="Times New Roman" w:hAnsi="Times New Roman" w:eastAsia="Times New Roman" w:cs="Times New Roman"/>
+                <w:b w:val="0"/>
+                <w:i w:val="0"/>
+                <w:sz w:val="24"/>
+                <w:u w:val="none"/>
+              </w:rPr>
+              <w:t>8</w:t>
+            </w:r>
+          </w:p>
+        </w:tc>
+        <w:tc>
+          <w:tcPr>
+            <w:tcW w:type="dxa" w:w="2422"/>
+          </w:tcPr>
+          <w:p>
+            <w:r>
+              <w:rPr>
+                <w:rFonts w:ascii="Times New Roman" w:hAnsi="Times New Roman" w:eastAsia="Times New Roman" w:cs="Times New Roman"/>
+                <w:b w:val="0"/>
+                <w:i w:val="0"/>
+                <w:sz w:val="24"/>
+                <w:u w:val="none"/>
+              </w:rPr>
+              <w:t>Xây dựng Course Service &amp; Assignment Service</w:t>
+            </w:r>
+          </w:p>
+        </w:tc>
+        <w:tc>
+          <w:tcPr>
+            <w:tcW w:type="dxa" w:w="2422"/>
+          </w:tcPr>
+          <w:p>
+            <w:pPr>
+              <w:jc w:val="center"/>
+            </w:pPr>
+            <w:r>
+              <w:rPr>
+                <w:rFonts w:ascii="Times New Roman" w:hAnsi="Times New Roman" w:eastAsia="Times New Roman" w:cs="Times New Roman"/>
+                <w:b w:val="0"/>
+                <w:i w:val="0"/>
+                <w:sz w:val="24"/>
+                <w:u w:val="none"/>
+              </w:rPr>
+              <w:t>29/03 – 11/04/2026</w:t>
+            </w:r>
+          </w:p>
+        </w:tc>
+        <w:tc>
+          <w:tcPr>
+            <w:tcW w:type="dxa" w:w="2422"/>
+          </w:tcPr>
+          <w:p>
+            <w:pPr>
+              <w:jc w:val="center"/>
+            </w:pPr>
+            <w:r>
+              <w:rPr>
+                <w:rFonts w:ascii="Times New Roman" w:hAnsi="Times New Roman" w:eastAsia="Times New Roman" w:cs="Times New Roman"/>
+                <w:b w:val="0"/>
+                <w:i w:val="0"/>
+                <w:sz w:val="24"/>
+                <w:u w:val="none"/>
+              </w:rPr>
+              <w:t>CRUD, business logic, DTOs</w:t>
+            </w:r>
+          </w:p>
+        </w:tc>
+      </w:tr>
+      <w:tr>
+        <w:tc>
+          <w:tcPr>
+            <w:tcW w:type="dxa" w:w="2422"/>
+          </w:tcPr>
+          <w:p>
+            <w:pPr>
+              <w:jc w:val="center"/>
+            </w:pPr>
+            <w:r>
+              <w:rPr>
+                <w:rFonts w:ascii="Times New Roman" w:hAnsi="Times New Roman" w:eastAsia="Times New Roman" w:cs="Times New Roman"/>
+                <w:b w:val="0"/>
+                <w:i w:val="0"/>
+                <w:sz w:val="24"/>
+                <w:u w:val="none"/>
+              </w:rPr>
+              <w:t>9</w:t>
+            </w:r>
+          </w:p>
+        </w:tc>
+        <w:tc>
+          <w:tcPr>
+            <w:tcW w:type="dxa" w:w="2422"/>
+          </w:tcPr>
+          <w:p>
+            <w:r>
+              <w:rPr>
+                <w:rFonts w:ascii="Times New Roman" w:hAnsi="Times New Roman" w:eastAsia="Times New Roman" w:cs="Times New Roman"/>
+                <w:b w:val="0"/>
+                <w:i w:val="0"/>
+                <w:sz w:val="24"/>
+                <w:u w:val="none"/>
+              </w:rPr>
+              <w:t>Xây dựng Attendance Service &amp; cross-service auth</w:t>
+            </w:r>
+          </w:p>
+        </w:tc>
+        <w:tc>
+          <w:tcPr>
+            <w:tcW w:type="dxa" w:w="2422"/>
+          </w:tcPr>
+          <w:p>
+            <w:pPr>
+              <w:jc w:val="center"/>
+            </w:pPr>
+            <w:r>
+              <w:rPr>
+                <w:rFonts w:ascii="Times New Roman" w:hAnsi="Times New Roman" w:eastAsia="Times New Roman" w:cs="Times New Roman"/>
+                <w:b w:val="0"/>
+                <w:i w:val="0"/>
+                <w:sz w:val="24"/>
+                <w:u w:val="none"/>
+              </w:rPr>
+              <w:t>12/04 – 18/04/2026</w:t>
+            </w:r>
+          </w:p>
+        </w:tc>
+        <w:tc>
+          <w:tcPr>
+            <w:tcW w:type="dxa" w:w="2422"/>
+          </w:tcPr>
+          <w:p>
+            <w:pPr>
+              <w:jc w:val="center"/>
+            </w:pPr>
+            <w:r>
+              <w:rPr>
+                <w:rFonts w:ascii="Times New Roman" w:hAnsi="Times New Roman" w:eastAsia="Times New Roman" w:cs="Times New Roman"/>
+                <w:b w:val="0"/>
+                <w:i w:val="0"/>
+                <w:sz w:val="24"/>
+                <w:u w:val="none"/>
+              </w:rPr>
+              <w:t>Service-to-service JWT</w:t>
+            </w:r>
+          </w:p>
+        </w:tc>
+      </w:tr>
+      <w:tr>
+        <w:tc>
+          <w:tcPr>
+            <w:tcW w:type="dxa" w:w="2422"/>
+          </w:tcPr>
+          <w:p>
+            <w:pPr>
+              <w:jc w:val="center"/>
+            </w:pPr>
+            <w:r>
+              <w:rPr>
+                <w:rFonts w:ascii="Times New Roman" w:hAnsi="Times New Roman" w:eastAsia="Times New Roman" w:cs="Times New Roman"/>
+                <w:b w:val="0"/>
+                <w:i w:val="0"/>
+                <w:sz w:val="24"/>
+                <w:u w:val="none"/>
+              </w:rPr>
+              <w:t>10</w:t>
+            </w:r>
+          </w:p>
+        </w:tc>
+        <w:tc>
+          <w:tcPr>
+            <w:tcW w:type="dxa" w:w="2422"/>
+          </w:tcPr>
+          <w:p>
+            <w:r>
+              <w:rPr>
+                <w:rFonts w:ascii="Times New Roman" w:hAnsi="Times New Roman" w:eastAsia="Times New Roman" w:cs="Times New Roman"/>
+                <w:b w:val="0"/>
+                <w:i w:val="0"/>
+                <w:sz w:val="24"/>
+                <w:u w:val="none"/>
+              </w:rPr>
+              <w:t>Tích hợp AI Agent cho branding automation</w:t>
+            </w:r>
+          </w:p>
+        </w:tc>
+        <w:tc>
+          <w:tcPr>
+            <w:tcW w:type="dxa" w:w="2422"/>
+          </w:tcPr>
+          <w:p>
+            <w:pPr>
+              <w:jc w:val="center"/>
+            </w:pPr>
+            <w:r>
+              <w:rPr>
+                <w:rFonts w:ascii="Times New Roman" w:hAnsi="Times New Roman" w:eastAsia="Times New Roman" w:cs="Times New Roman"/>
+                <w:b w:val="0"/>
+                <w:i w:val="0"/>
+                <w:sz w:val="24"/>
+                <w:u w:val="none"/>
+              </w:rPr>
+              <w:t>19/04 – 25/04/2026</w:t>
+            </w:r>
+          </w:p>
+        </w:tc>
+        <w:tc>
+          <w:tcPr>
+            <w:tcW w:type="dxa" w:w="2422"/>
+          </w:tcPr>
+          <w:p>
+            <w:pPr>
+              <w:jc w:val="center"/>
+            </w:pPr>
+            <w:r>
+              <w:rPr>
+                <w:rFonts w:ascii="Times New Roman" w:hAnsi="Times New Roman" w:eastAsia="Times New Roman" w:cs="Times New Roman"/>
+                <w:b w:val="0"/>
+                <w:i w:val="0"/>
+                <w:sz w:val="24"/>
+                <w:u w:val="none"/>
+              </w:rPr>
+              <w:t>GPT-4, DALL-E 3, cost $0.19</w:t>
+            </w:r>
+          </w:p>
+        </w:tc>
+      </w:tr>
+      <w:tr>
+        <w:tc>
+          <w:tcPr>
+            <w:tcW w:type="dxa" w:w="2422"/>
+          </w:tcPr>
+          <w:p>
+            <w:pPr>
+              <w:jc w:val="center"/>
+            </w:pPr>
+            <w:r>
+              <w:rPr>
+                <w:rFonts w:ascii="Times New Roman" w:hAnsi="Times New Roman" w:eastAsia="Times New Roman" w:cs="Times New Roman"/>
+                <w:b w:val="0"/>
+                <w:i w:val="0"/>
+                <w:sz w:val="24"/>
+                <w:u w:val="none"/>
+              </w:rPr>
+              <w:t>11</w:t>
+            </w:r>
+          </w:p>
+        </w:tc>
+        <w:tc>
+          <w:tcPr>
+            <w:tcW w:type="dxa" w:w="2422"/>
+          </w:tcPr>
+          <w:p>
+            <w:r>
+              <w:rPr>
+                <w:rFonts w:ascii="Times New Roman" w:hAnsi="Times New Roman" w:eastAsia="Times New Roman" w:cs="Times New Roman"/>
+                <w:b w:val="0"/>
+                <w:i w:val="0"/>
+                <w:sz w:val="24"/>
+                <w:u w:val="none"/>
+              </w:rPr>
+              <w:t>Xây dựng Parent, Gamification, Forum Services</w:t>
             </w:r>
           </w:p>
         </w:tc>
@@ -1935,7 +2410,7 @@
                 <w:sz w:val="24"/>
                 <w:u w:val="none"/>
               </w:rPr>
-              <w:t>Phase 3</w:t>
+              <w:t>Unbundled pricing model</w:t>
             </w:r>
           </w:p>
         </w:tc>
@@ -1957,7 +2432,7 @@
                 <w:sz w:val="24"/>
                 <w:u w:val="none"/>
               </w:rPr>
-              <w:t>6</w:t>
+              <w:t>12</w:t>
             </w:r>
           </w:p>
         </w:tc>
@@ -1974,7 +2449,7 @@
                 <w:sz w:val="24"/>
                 <w:u w:val="none"/>
               </w:rPr>
-              <w:t>Kiểm thử toàn hệ thống, fix bug, deploy</w:t>
+              <w:t>Unit testing (80% coverage) &amp; Integration testing</w:t>
             </w:r>
           </w:p>
         </w:tc>
@@ -1994,7 +2469,7 @@
                 <w:sz w:val="24"/>
                 <w:u w:val="none"/>
               </w:rPr>
-              <w:t>11/05 – 25/05/2026</w:t>
+              <w:t>11/05 – 17/05/2026</w:t>
             </w:r>
           </w:p>
         </w:tc>
@@ -2014,6 +2489,7 @@
                 <w:sz w:val="24"/>
                 <w:u w:val="none"/>
               </w:rPr>
+              <w:t>JUnit, Mockito, Testcontainers</w:t>
             </w:r>
           </w:p>
         </w:tc>
@@ -2035,7 +2511,7 @@
                 <w:sz w:val="24"/>
                 <w:u w:val="none"/>
               </w:rPr>
-              <w:t>7</w:t>
+              <w:t>13</w:t>
             </w:r>
           </w:p>
         </w:tc>
@@ -2052,7 +2528,86 @@
                 <w:sz w:val="24"/>
                 <w:u w:val="none"/>
               </w:rPr>
-              <w:t>Hoàn thiện báo cáo, slide, video demo</w:t>
+              <w:t>Load testing, performance tuning &amp; deployment</w:t>
+            </w:r>
+          </w:p>
+        </w:tc>
+        <w:tc>
+          <w:tcPr>
+            <w:tcW w:type="dxa" w:w="2422"/>
+          </w:tcPr>
+          <w:p>
+            <w:pPr>
+              <w:jc w:val="center"/>
+            </w:pPr>
+            <w:r>
+              <w:rPr>
+                <w:rFonts w:ascii="Times New Roman" w:hAnsi="Times New Roman" w:eastAsia="Times New Roman" w:cs="Times New Roman"/>
+                <w:b w:val="0"/>
+                <w:i w:val="0"/>
+                <w:sz w:val="24"/>
+                <w:u w:val="none"/>
+              </w:rPr>
+              <w:t>18/05 – 25/05/2026</w:t>
+            </w:r>
+          </w:p>
+        </w:tc>
+        <w:tc>
+          <w:tcPr>
+            <w:tcW w:type="dxa" w:w="2422"/>
+          </w:tcPr>
+          <w:p>
+            <w:pPr>
+              <w:jc w:val="center"/>
+            </w:pPr>
+            <w:r>
+              <w:rPr>
+                <w:rFonts w:ascii="Times New Roman" w:hAnsi="Times New Roman" w:eastAsia="Times New Roman" w:cs="Times New Roman"/>
+                <w:b w:val="0"/>
+                <w:i w:val="0"/>
+                <w:sz w:val="24"/>
+                <w:u w:val="none"/>
+              </w:rPr>
+              <w:t>JMeter, AWS EKS production</w:t>
+            </w:r>
+          </w:p>
+        </w:tc>
+      </w:tr>
+      <w:tr>
+        <w:tc>
+          <w:tcPr>
+            <w:tcW w:type="dxa" w:w="2422"/>
+          </w:tcPr>
+          <w:p>
+            <w:pPr>
+              <w:jc w:val="center"/>
+            </w:pPr>
+            <w:r>
+              <w:rPr>
+                <w:rFonts w:ascii="Times New Roman" w:hAnsi="Times New Roman" w:eastAsia="Times New Roman" w:cs="Times New Roman"/>
+                <w:b w:val="0"/>
+                <w:i w:val="0"/>
+                <w:sz w:val="24"/>
+                <w:u w:val="none"/>
+              </w:rPr>
+              <w:t>14</w:t>
+            </w:r>
+          </w:p>
+        </w:tc>
+        <w:tc>
+          <w:tcPr>
+            <w:tcW w:type="dxa" w:w="2422"/>
+          </w:tcPr>
+          <w:p>
+            <w:r>
+              <w:rPr>
+                <w:rFonts w:ascii="Times New Roman" w:hAnsi="Times New Roman" w:eastAsia="Times New Roman" w:cs="Times New Roman"/>
+                <w:b w:val="0"/>
+                <w:i w:val="0"/>
+                <w:sz w:val="24"/>
+                <w:u w:val="none"/>
+              </w:rPr>
+              <w:t>Hoàn thiện thesis report, slides, demo video</w:t>
             </w:r>
           </w:p>
         </w:tc>
@@ -2092,6 +2647,7 @@
                 <w:sz w:val="24"/>
                 <w:u w:val="none"/>
               </w:rPr>
+              <w:t>Defense preparation</w:t>
             </w:r>
           </w:p>
         </w:tc>

</xml_diff>